<commit_message>
num page and toc added
</commit_message>
<xml_diff>
--- a/template/template_volet.docx
+++ b/template/template_volet.docx
@@ -64,21 +64,15 @@
     </w:p>
     <w:p>
       <w:pPr>
-        <w:pStyle w:val="Normal"/>
-        <w:widowControl/>
-        <w:bidi w:val="0"/>
-        <w:spacing w:lineRule="auto" w:line="259" w:before="0" w:after="160"/>
-        <w:jc w:val="left"/>
+        <w:pStyle w:val="Titre1"/>
+        <w:numPr>
+          <w:ilvl w:val="0"/>
+          <w:numId w:val="1"/>
+        </w:numPr>
         <w:rPr/>
       </w:pPr>
       <w:r>
-        <w:rPr>
-          <w:rFonts w:cs="Arial" w:ascii="Arial" w:hAnsi="Arial"/>
-          <w:b/>
-          <w:bCs/>
-          <w:sz w:val="56"/>
-          <w:szCs w:val="56"/>
-        </w:rPr>
+        <w:rPr/>
         <w:t>Volet {{ num_volet }} : {{ volet }}</w:t>
       </w:r>
     </w:p>
@@ -97,7 +91,7 @@
         </w:tblBorders>
         <w:tblCellMar>
           <w:top w:w="55" w:type="dxa"/>
-          <w:left w:w="52" w:type="dxa"/>
+          <w:left w:w="51" w:type="dxa"/>
           <w:bottom w:w="55" w:type="dxa"/>
           <w:right w:w="55" w:type="dxa"/>
         </w:tblCellMar>
@@ -125,7 +119,7 @@
           <w:p>
             <w:pPr>
               <w:pStyle w:val="Contenudecadre"/>
-              <w:overflowPunct w:val="true"/>
+              <w:overflowPunct w:val="false"/>
               <w:spacing w:lineRule="auto" w:line="240" w:before="0" w:after="0"/>
               <w:rPr>
                 <w:b w:val="false"/>
@@ -206,11 +200,11 @@
           <wp:effectExtent l="0" t="0" r="0" b="0"/>
           <wp:wrapTight wrapText="bothSides">
             <wp:wrapPolygon edited="0">
-              <wp:start x="-252" y="0"/>
-              <wp:lineTo x="-252" y="21103"/>
-              <wp:lineTo x="20951" y="21103"/>
-              <wp:lineTo x="20951" y="0"/>
-              <wp:lineTo x="-252" y="0"/>
+              <wp:start x="-270" y="0"/>
+              <wp:lineTo x="-270" y="21083"/>
+              <wp:lineTo x="20933" y="21083"/>
+              <wp:lineTo x="20933" y="0"/>
+              <wp:lineTo x="-270" y="0"/>
             </wp:wrapPolygon>
           </wp:wrapTight>
           <wp:docPr id="1" name="Image3" descr=""/>
@@ -259,11 +253,11 @@
           <wp:effectExtent l="0" t="0" r="0" b="0"/>
           <wp:wrapTight wrapText="bothSides">
             <wp:wrapPolygon edited="0">
-              <wp:start x="-504" y="0"/>
-              <wp:lineTo x="-504" y="20431"/>
-              <wp:lineTo x="20842" y="20431"/>
-              <wp:lineTo x="20842" y="0"/>
-              <wp:lineTo x="-504" y="0"/>
+              <wp:start x="-540" y="0"/>
+              <wp:lineTo x="-540" y="20377"/>
+              <wp:lineTo x="20806" y="20377"/>
+              <wp:lineTo x="20806" y="0"/>
+              <wp:lineTo x="-540" y="0"/>
             </wp:wrapPolygon>
           </wp:wrapTight>
           <wp:docPr id="2" name="Image4" descr=""/>
@@ -302,6 +296,107 @@
     </w:r>
   </w:p>
 </w:hdr>
+</file>
+
+<file path=word/numbering.xml><?xml version="1.0" encoding="utf-8"?>
+<w:numbering xmlns:w="http://schemas.openxmlformats.org/wordprocessingml/2006/main" xmlns:o="urn:schemas-microsoft-com:office:office" xmlns:r="http://schemas.openxmlformats.org/officeDocument/2006/relationships" xmlns:v="urn:schemas-microsoft-com:vml">
+  <w:abstractNum w:abstractNumId="1">
+    <w:lvl w:ilvl="0">
+      <w:start w:val="1"/>
+      <w:pStyle w:val="Titre1"/>
+      <w:numFmt w:val="none"/>
+      <w:suff w:val="nothing"/>
+      <w:lvlText w:val=""/>
+      <w:lvlJc w:val="left"/>
+      <w:pPr>
+        <w:ind w:left="0" w:hanging="0"/>
+      </w:pPr>
+    </w:lvl>
+    <w:lvl w:ilvl="1">
+      <w:start w:val="1"/>
+      <w:numFmt w:val="none"/>
+      <w:suff w:val="nothing"/>
+      <w:lvlText w:val=""/>
+      <w:lvlJc w:val="left"/>
+      <w:pPr>
+        <w:ind w:left="0" w:hanging="0"/>
+      </w:pPr>
+    </w:lvl>
+    <w:lvl w:ilvl="2">
+      <w:start w:val="1"/>
+      <w:numFmt w:val="none"/>
+      <w:suff w:val="nothing"/>
+      <w:lvlText w:val=""/>
+      <w:lvlJc w:val="left"/>
+      <w:pPr>
+        <w:ind w:left="0" w:hanging="0"/>
+      </w:pPr>
+    </w:lvl>
+    <w:lvl w:ilvl="3">
+      <w:start w:val="1"/>
+      <w:numFmt w:val="none"/>
+      <w:suff w:val="nothing"/>
+      <w:lvlText w:val=""/>
+      <w:lvlJc w:val="left"/>
+      <w:pPr>
+        <w:ind w:left="0" w:hanging="0"/>
+      </w:pPr>
+    </w:lvl>
+    <w:lvl w:ilvl="4">
+      <w:start w:val="1"/>
+      <w:numFmt w:val="none"/>
+      <w:suff w:val="nothing"/>
+      <w:lvlText w:val=""/>
+      <w:lvlJc w:val="left"/>
+      <w:pPr>
+        <w:ind w:left="0" w:hanging="0"/>
+      </w:pPr>
+    </w:lvl>
+    <w:lvl w:ilvl="5">
+      <w:start w:val="1"/>
+      <w:numFmt w:val="none"/>
+      <w:suff w:val="nothing"/>
+      <w:lvlText w:val=""/>
+      <w:lvlJc w:val="left"/>
+      <w:pPr>
+        <w:ind w:left="0" w:hanging="0"/>
+      </w:pPr>
+    </w:lvl>
+    <w:lvl w:ilvl="6">
+      <w:start w:val="1"/>
+      <w:numFmt w:val="none"/>
+      <w:suff w:val="nothing"/>
+      <w:lvlText w:val=""/>
+      <w:lvlJc w:val="left"/>
+      <w:pPr>
+        <w:ind w:left="0" w:hanging="0"/>
+      </w:pPr>
+    </w:lvl>
+    <w:lvl w:ilvl="7">
+      <w:start w:val="1"/>
+      <w:numFmt w:val="none"/>
+      <w:suff w:val="nothing"/>
+      <w:lvlText w:val=""/>
+      <w:lvlJc w:val="left"/>
+      <w:pPr>
+        <w:ind w:left="0" w:hanging="0"/>
+      </w:pPr>
+    </w:lvl>
+    <w:lvl w:ilvl="8">
+      <w:start w:val="1"/>
+      <w:numFmt w:val="none"/>
+      <w:suff w:val="nothing"/>
+      <w:lvlText w:val=""/>
+      <w:lvlJc w:val="left"/>
+      <w:pPr>
+        <w:ind w:left="0" w:hanging="0"/>
+      </w:pPr>
+    </w:lvl>
+  </w:abstractNum>
+  <w:num w:numId="1">
+    <w:abstractNumId w:val="1"/>
+  </w:num>
+</w:numbering>
 </file>
 
 <file path=word/styles.xml><?xml version="1.0" encoding="utf-8"?>
@@ -714,6 +809,26 @@
       <w:lang w:val="fr-FR" w:eastAsia="en-US" w:bidi="ar-SA"/>
     </w:rPr>
   </w:style>
+  <w:style w:type="paragraph" w:styleId="Titre1">
+    <w:name w:val="Heading 1"/>
+    <w:basedOn w:val="Titre"/>
+    <w:next w:val="Corpsdetexte"/>
+    <w:qFormat/>
+    <w:pPr>
+      <w:numPr>
+        <w:ilvl w:val="0"/>
+        <w:numId w:val="1"/>
+      </w:numPr>
+      <w:spacing w:before="240" w:after="120"/>
+      <w:outlineLvl w:val="0"/>
+    </w:pPr>
+    <w:rPr>
+      <w:b/>
+      <w:bCs/>
+      <w:sz w:val="36"/>
+      <w:szCs w:val="36"/>
+    </w:rPr>
+  </w:style>
   <w:style w:type="character" w:styleId="DefaultParagraphFont" w:default="1">
     <w:name w:val="Default Paragraph Font"/>
     <w:uiPriority w:val="1"/>

</xml_diff>

<commit_message>
corrected alignment of comment
</commit_message>
<xml_diff>
--- a/template/template_volet.docx
+++ b/template/template_volet.docx
@@ -54,7 +54,7 @@
         </w:tblBorders>
         <w:tblCellMar>
           <w:top w:w="55" w:type="dxa"/>
-          <w:left w:w="43" w:type="dxa"/>
+          <w:left w:w="42" w:type="dxa"/>
           <w:bottom w:w="55" w:type="dxa"/>
           <w:right w:w="55" w:type="dxa"/>
         </w:tblCellMar>
@@ -82,9 +82,9 @@
           <w:p>
             <w:pPr>
               <w:pStyle w:val="Contenudecadre"/>
-              <w:overflowPunct w:val="false"/>
+              <w:overflowPunct w:val="true"/>
               <w:spacing w:lineRule="auto" w:line="240" w:before="0" w:after="0"/>
-              <w:jc w:val="both"/>
+              <w:jc w:val="left"/>
               <w:rPr/>
             </w:pPr>
             <w:r>
@@ -124,18 +124,10 @@
           <w:p>
             <w:pPr>
               <w:pStyle w:val="Contenudecadre"/>
-              <w:overflowPunct w:val="false"/>
+              <w:overflowPunct w:val="true"/>
               <w:spacing w:lineRule="auto" w:line="240" w:before="0" w:after="0"/>
-              <w:jc w:val="both"/>
-              <w:rPr>
-                <w:rFonts w:eastAsia="Calibri" w:cs="" w:cstheme="minorBidi" w:eastAsiaTheme="minorHAnsi"/>
-                <w:b w:val="false"/>
-                <w:b w:val="false"/>
-                <w:bCs w:val="false"/>
-                <w:color w:val="auto"/>
-                <w:sz w:val="20"/>
-                <w:szCs w:val="20"/>
-              </w:rPr>
+              <w:jc w:val="left"/>
+              <w:rPr/>
             </w:pPr>
             <w:r>
               <w:rPr>
@@ -201,11 +193,11 @@
           <wp:effectExtent l="0" t="0" r="0" b="0"/>
           <wp:wrapTight wrapText="bothSides">
             <wp:wrapPolygon edited="0">
-              <wp:start x="-414" y="0"/>
-              <wp:lineTo x="-414" y="20923"/>
-              <wp:lineTo x="20789" y="20923"/>
-              <wp:lineTo x="20789" y="0"/>
-              <wp:lineTo x="-414" y="0"/>
+              <wp:start x="-432" y="0"/>
+              <wp:lineTo x="-432" y="20903"/>
+              <wp:lineTo x="20771" y="20903"/>
+              <wp:lineTo x="20771" y="0"/>
+              <wp:lineTo x="-432" y="0"/>
             </wp:wrapPolygon>
           </wp:wrapTight>
           <wp:docPr id="1" name="Image3" descr=""/>
@@ -254,11 +246,11 @@
           <wp:effectExtent l="0" t="0" r="0" b="0"/>
           <wp:wrapTight wrapText="bothSides">
             <wp:wrapPolygon edited="0">
-              <wp:start x="-829" y="0"/>
-              <wp:lineTo x="-829" y="19946"/>
-              <wp:lineTo x="20518" y="19946"/>
-              <wp:lineTo x="20518" y="0"/>
-              <wp:lineTo x="-829" y="0"/>
+              <wp:start x="-865" y="0"/>
+              <wp:lineTo x="-865" y="19892"/>
+              <wp:lineTo x="20482" y="19892"/>
+              <wp:lineTo x="20482" y="0"/>
+              <wp:lineTo x="-865" y="0"/>
             </wp:wrapPolygon>
           </wp:wrapTight>
           <wp:docPr id="2" name="Image4" descr=""/>

</xml_diff>

<commit_message>
Desautomatisation des commentaires volet (#57)
* Desautomatisation des commentaires volet

* Desautomatisation des commentaires volet

* Ajout template front page -- Probleme Merge
</commit_message>
<xml_diff>
--- a/template/template_volet.docx
+++ b/template/template_volet.docx
@@ -55,7 +55,7 @@
         </w:tblBorders>
         <w:tblCellMar>
           <w:top w:w="55" w:type="dxa"/>
-          <w:left w:w="41" w:type="dxa"/>
+          <w:left w:w="40" w:type="dxa"/>
           <w:bottom w:w="55" w:type="dxa"/>
           <w:right w:w="55" w:type="dxa"/>
         </w:tblCellMar>
@@ -127,12 +127,10 @@
           <w:p>
             <w:pPr>
               <w:pStyle w:val="Contenudecadre"/>
-              <w:overflowPunct w:val="false"/>
+              <w:overflowPunct w:val="true"/>
               <w:spacing w:lineRule="auto" w:line="240" w:before="0" w:after="0"/>
               <w:jc w:val="left"/>
-              <w:rPr>
-                <w:rFonts w:ascii="Marianne" w:hAnsi="Marianne"/>
-              </w:rPr>
+              <w:rPr/>
             </w:pPr>
             <w:r>
               <w:rPr>
@@ -156,14 +154,10 @@
         <w:bidi w:val="0"/>
         <w:spacing w:lineRule="auto" w:line="259" w:before="0" w:after="160"/>
         <w:jc w:val="left"/>
-        <w:rPr>
-          <w:rFonts w:ascii="Marianne" w:hAnsi="Marianne"/>
-        </w:rPr>
+        <w:rPr/>
       </w:pPr>
       <w:r>
-        <w:rPr>
-          <w:rFonts w:ascii="Marianne" w:hAnsi="Marianne"/>
-        </w:rPr>
+        <w:rPr/>
       </w:r>
     </w:p>
     <w:sectPr>
@@ -202,11 +196,11 @@
           <wp:effectExtent l="0" t="0" r="0" b="0"/>
           <wp:wrapTight wrapText="bothSides">
             <wp:wrapPolygon edited="0">
-              <wp:start x="-450" y="0"/>
-              <wp:lineTo x="-450" y="20883"/>
-              <wp:lineTo x="20753" y="20883"/>
-              <wp:lineTo x="20753" y="0"/>
-              <wp:lineTo x="-450" y="0"/>
+              <wp:start x="-486" y="0"/>
+              <wp:lineTo x="-486" y="20844"/>
+              <wp:lineTo x="20717" y="20844"/>
+              <wp:lineTo x="20717" y="0"/>
+              <wp:lineTo x="-486" y="0"/>
             </wp:wrapPolygon>
           </wp:wrapTight>
           <wp:docPr id="1" name="Image3" descr=""/>
@@ -255,11 +249,11 @@
           <wp:effectExtent l="0" t="0" r="0" b="0"/>
           <wp:wrapTight wrapText="bothSides">
             <wp:wrapPolygon edited="0">
-              <wp:start x="-901" y="0"/>
-              <wp:lineTo x="-901" y="19838"/>
-              <wp:lineTo x="20446" y="19838"/>
-              <wp:lineTo x="20446" y="0"/>
-              <wp:lineTo x="-901" y="0"/>
+              <wp:start x="-973" y="0"/>
+              <wp:lineTo x="-973" y="19731"/>
+              <wp:lineTo x="20373" y="19731"/>
+              <wp:lineTo x="20373" y="0"/>
+              <wp:lineTo x="-973" y="0"/>
             </wp:wrapPolygon>
           </wp:wrapTight>
           <wp:docPr id="2" name="Image4" descr=""/>

</xml_diff>